<commit_message>
Semana 1, Clase 1
</commit_message>
<xml_diff>
--- a/content/week1/AC1_Percepcion_Conocimiento.docx
+++ b/content/week1/AC1_Percepcion_Conocimiento.docx
@@ -1,6 +1,6 @@
 
 <file path=word/document.xml><?xml version="1.0" encoding="utf-8"?>
-<w:document xmlns:wpc="http://schemas.microsoft.com/office/word/2010/wordprocessingCanvas" xmlns:cx="http://schemas.microsoft.com/office/drawing/2014/chartex" xmlns:cx1="http://schemas.microsoft.com/office/drawing/2015/9/8/chartex" xmlns:cx2="http://schemas.microsoft.com/office/drawing/2015/10/21/chartex" xmlns:cx3="http://schemas.microsoft.com/office/drawing/2016/5/9/chartex" xmlns:cx4="http://schemas.microsoft.com/office/drawing/2016/5/10/chartex" xmlns:cx5="http://schemas.microsoft.com/office/drawing/2016/5/11/chartex" xmlns:cx6="http://schemas.microsoft.com/office/drawing/2016/5/12/chartex" xmlns:cx7="http://schemas.microsoft.com/office/drawing/2016/5/13/chartex" xmlns:cx8="http://schemas.microsoft.com/office/drawing/2016/5/14/chartex" xmlns:mc="http://schemas.openxmlformats.org/markup-compatibility/2006" xmlns:aink="http://schemas.microsoft.com/office/drawing/2016/ink" xmlns:am3d="http://schemas.microsoft.com/office/drawing/2017/model3d" xmlns:o="urn:schemas-microsoft-com:office:office" xmlns:oel="http://schemas.microsoft.com/office/2019/extlst" xmlns:r="http://schemas.openxmlformats.org/officeDocument/2006/relationships" xmlns:m="http://schemas.openxmlformats.org/officeDocument/2006/math" xmlns:v="urn:schemas-microsoft-com:vml" xmlns:wp14="http://schemas.microsoft.com/office/word/2010/wordprocessingDrawing" xmlns:wp="http://schemas.openxmlformats.org/drawingml/2006/wordprocessingDrawing" xmlns:w10="urn:schemas-microsoft-com:office:word" xmlns:w="http://schemas.openxmlformats.org/wordprocessingml/2006/main" xmlns:w14="http://schemas.microsoft.com/office/word/2010/wordml" xmlns:w15="http://schemas.microsoft.com/office/word/2012/wordml" xmlns:w16cex="http://schemas.microsoft.com/office/word/2018/wordml/cex" xmlns:w16cid="http://schemas.microsoft.com/office/word/2016/wordml/cid" xmlns:w16="http://schemas.microsoft.com/office/word/2018/wordml" xmlns:w16du="http://schemas.microsoft.com/office/word/2023/wordml/word16du" xmlns:w16sdtdh="http://schemas.microsoft.com/office/word/2020/wordml/sdtdatahash" xmlns:w16se="http://schemas.microsoft.com/office/word/2015/wordml/symex" xmlns:wpg="http://schemas.microsoft.com/office/word/2010/wordprocessingGroup" xmlns:wpi="http://schemas.microsoft.com/office/word/2010/wordprocessingInk" xmlns:wne="http://schemas.microsoft.com/office/word/2006/wordml" xmlns:wps="http://schemas.microsoft.com/office/word/2010/wordprocessingShape" mc:Ignorable="w14 w15 w16se w16cid w16 w16cex w16sdtdh wp14">
+<w:document xmlns:wpc="http://schemas.microsoft.com/office/word/2010/wordprocessingCanvas" xmlns:cx="http://schemas.microsoft.com/office/drawing/2014/chartex" xmlns:cx1="http://schemas.microsoft.com/office/drawing/2015/9/8/chartex" xmlns:cx2="http://schemas.microsoft.com/office/drawing/2015/10/21/chartex" xmlns:cx3="http://schemas.microsoft.com/office/drawing/2016/5/9/chartex" xmlns:cx4="http://schemas.microsoft.com/office/drawing/2016/5/10/chartex" xmlns:cx5="http://schemas.microsoft.com/office/drawing/2016/5/11/chartex" xmlns:cx6="http://schemas.microsoft.com/office/drawing/2016/5/12/chartex" xmlns:cx7="http://schemas.microsoft.com/office/drawing/2016/5/13/chartex" xmlns:cx8="http://schemas.microsoft.com/office/drawing/2016/5/14/chartex" xmlns:mc="http://schemas.openxmlformats.org/markup-compatibility/2006" xmlns:aink="http://schemas.microsoft.com/office/drawing/2016/ink" xmlns:am3d="http://schemas.microsoft.com/office/drawing/2017/model3d" xmlns:o="urn:schemas-microsoft-com:office:office" xmlns:oel="http://schemas.microsoft.com/office/2019/extlst" xmlns:r="http://schemas.openxmlformats.org/officeDocument/2006/relationships" xmlns:m="http://schemas.openxmlformats.org/officeDocument/2006/math" xmlns:v="urn:schemas-microsoft-com:vml" xmlns:wp14="http://schemas.microsoft.com/office/word/2010/wordprocessingDrawing" xmlns:wp="http://schemas.openxmlformats.org/drawingml/2006/wordprocessingDrawing" xmlns:w10="urn:schemas-microsoft-com:office:word" xmlns:w="http://schemas.openxmlformats.org/wordprocessingml/2006/main" xmlns:w14="http://schemas.microsoft.com/office/word/2010/wordml" xmlns:w15="http://schemas.microsoft.com/office/word/2012/wordml" xmlns:w16cex="http://schemas.microsoft.com/office/word/2018/wordml/cex" xmlns:w16cid="http://schemas.microsoft.com/office/word/2016/wordml/cid" xmlns:w16="http://schemas.microsoft.com/office/word/2018/wordml" xmlns:w16sdtdh="http://schemas.microsoft.com/office/word/2020/wordml/sdtdatahash" xmlns:w16se="http://schemas.microsoft.com/office/word/2015/wordml/symex" xmlns:wpg="http://schemas.microsoft.com/office/word/2010/wordprocessingGroup" xmlns:wpi="http://schemas.microsoft.com/office/word/2010/wordprocessingInk" xmlns:wne="http://schemas.microsoft.com/office/word/2006/wordml" xmlns:wps="http://schemas.microsoft.com/office/word/2010/wordprocessingShape" mc:Ignorable="w14 w15 w16se w16cid w16 w16cex w16sdtdh wp14">
   <w:body>
     <w:p>
       <w:pPr>
@@ -104,7 +104,7 @@
     </w:p>
     <w:p>
       <w:pPr>
-        <w:pStyle w:val="ListParagraph"/>
+        <w:pStyle w:val="Prrafodelista"/>
         <w:numPr>
           <w:ilvl w:val="0"/>
           <w:numId w:val="4"/>
@@ -307,7 +307,7 @@
     </w:p>
     <w:p>
       <w:pPr>
-        <w:pStyle w:val="ListParagraph"/>
+        <w:pStyle w:val="Prrafodelista"/>
         <w:numPr>
           <w:ilvl w:val="0"/>
           <w:numId w:val="13"/>
@@ -361,7 +361,7 @@
     </w:p>
     <w:p>
       <w:pPr>
-        <w:pStyle w:val="ListParagraph"/>
+        <w:pStyle w:val="Prrafodelista"/>
         <w:numPr>
           <w:ilvl w:val="0"/>
           <w:numId w:val="13"/>
@@ -433,7 +433,6 @@
         </w:rPr>
         <w:t xml:space="preserve">0h de </w:t>
       </w:r>
-      <w:proofErr w:type="gramStart"/>
       <w:r>
         <w:rPr>
           <w:rFonts w:ascii="Arial" w:hAnsi="Arial" w:cs="Arial"/>
@@ -444,7 +443,6 @@
         </w:rPr>
         <w:t>Marzo</w:t>
       </w:r>
-      <w:proofErr w:type="gramEnd"/>
       <w:r>
         <w:rPr>
           <w:rFonts w:ascii="Arial" w:hAnsi="Arial" w:cs="Arial"/>
@@ -497,7 +495,7 @@
     </w:p>
     <w:p>
       <w:pPr>
-        <w:pStyle w:val="ListParagraph"/>
+        <w:pStyle w:val="Prrafodelista"/>
         <w:numPr>
           <w:ilvl w:val="0"/>
           <w:numId w:val="13"/>
@@ -530,7 +528,7 @@
     </w:p>
     <w:p>
       <w:pPr>
-        <w:pStyle w:val="ListParagraph"/>
+        <w:pStyle w:val="Prrafodelista"/>
         <w:numPr>
           <w:ilvl w:val="0"/>
           <w:numId w:val="4"/>
@@ -642,7 +640,7 @@
     </w:p>
     <w:p>
       <w:pPr>
-        <w:pStyle w:val="ListParagraph"/>
+        <w:pStyle w:val="Prrafodelista"/>
         <w:numPr>
           <w:ilvl w:val="0"/>
           <w:numId w:val="4"/>
@@ -678,7 +676,7 @@
     </w:p>
     <w:tbl>
       <w:tblPr>
-        <w:tblStyle w:val="TableGridLight"/>
+        <w:tblStyle w:val="Tablaconcuadrculaclara"/>
         <w:tblW w:w="0" w:type="auto"/>
         <w:tblBorders>
           <w:top w:val="single" w:sz="4" w:space="0" w:color="000000" w:themeColor="text1"/>
@@ -887,7 +885,7 @@
           </w:p>
           <w:p>
             <w:pPr>
-              <w:pStyle w:val="ListParagraph"/>
+              <w:pStyle w:val="Prrafodelista"/>
               <w:numPr>
                 <w:ilvl w:val="0"/>
                 <w:numId w:val="6"/>
@@ -922,7 +920,7 @@
           </w:p>
           <w:p>
             <w:pPr>
-              <w:pStyle w:val="ListParagraph"/>
+              <w:pStyle w:val="Prrafodelista"/>
               <w:numPr>
                 <w:ilvl w:val="0"/>
                 <w:numId w:val="6"/>
@@ -946,7 +944,7 @@
           </w:p>
           <w:p>
             <w:pPr>
-              <w:pStyle w:val="ListParagraph"/>
+              <w:pStyle w:val="Prrafodelista"/>
               <w:numPr>
                 <w:ilvl w:val="0"/>
                 <w:numId w:val="6"/>
@@ -1093,7 +1091,7 @@
     </w:p>
     <w:tbl>
       <w:tblPr>
-        <w:tblStyle w:val="TableGridLight"/>
+        <w:tblStyle w:val="Tablaconcuadrculaclara"/>
         <w:tblW w:w="0" w:type="auto"/>
         <w:tblBorders>
           <w:top w:val="single" w:sz="4" w:space="0" w:color="000000" w:themeColor="text1"/>
@@ -1235,7 +1233,7 @@
           </w:p>
           <w:tbl>
             <w:tblPr>
-              <w:tblStyle w:val="PlainTable1"/>
+              <w:tblStyle w:val="Tablanormal1"/>
               <w:tblW w:w="0" w:type="auto"/>
               <w:jc w:val="center"/>
               <w:tblBorders>
@@ -1647,6 +1645,26 @@
               <w:jc w:val="both"/>
               <w:rPr>
                 <w:rFonts w:ascii="Arial" w:hAnsi="Arial" w:cs="Arial"/>
+                <w:sz w:val="22"/>
+                <w:lang w:val="es-CO"/>
+              </w:rPr>
+            </w:pPr>
+          </w:p>
+          <w:p>
+            <w:pPr>
+              <w:jc w:val="both"/>
+              <w:rPr>
+                <w:rFonts w:ascii="Arial" w:hAnsi="Arial" w:cs="Arial"/>
+                <w:sz w:val="22"/>
+                <w:lang w:val="es-CO"/>
+              </w:rPr>
+            </w:pPr>
+          </w:p>
+          <w:p>
+            <w:pPr>
+              <w:jc w:val="both"/>
+              <w:rPr>
+                <w:rFonts w:ascii="Arial" w:hAnsi="Arial" w:cs="Arial"/>
                 <w:b/>
                 <w:bCs/>
                 <w:sz w:val="22"/>
@@ -1661,6 +1679,7 @@
                 <w:sz w:val="22"/>
                 <w:lang w:val="es-CO"/>
               </w:rPr>
+              <w:lastRenderedPageBreak/>
               <w:t>SOLUCIÓN</w:t>
             </w:r>
           </w:p>
@@ -1718,7 +1737,7 @@
     </w:p>
     <w:tbl>
       <w:tblPr>
-        <w:tblStyle w:val="TableGridLight"/>
+        <w:tblStyle w:val="Tablaconcuadrculaclara"/>
         <w:tblW w:w="0" w:type="auto"/>
         <w:tblBorders>
           <w:top w:val="single" w:sz="4" w:space="0" w:color="000000" w:themeColor="text1"/>
@@ -2271,7 +2290,7 @@
     </w:p>
     <w:tbl>
       <w:tblPr>
-        <w:tblStyle w:val="TableGridLight"/>
+        <w:tblStyle w:val="Tablaconcuadrculaclara"/>
         <w:tblW w:w="0" w:type="auto"/>
         <w:tblBorders>
           <w:top w:val="single" w:sz="4" w:space="0" w:color="000000" w:themeColor="text1"/>
@@ -2405,25 +2424,7 @@
                 <w:sz w:val="22"/>
                 <w:lang w:val="es-CO"/>
               </w:rPr>
-              <w:t xml:space="preserve">en estado estático </w:t>
-            </w:r>
-            <w:proofErr w:type="gramStart"/>
-            <w:r>
-              <w:rPr>
-                <w:rFonts w:ascii="Arial" w:hAnsi="Arial" w:cs="Arial"/>
-                <w:sz w:val="22"/>
-                <w:lang w:val="es-CO"/>
-              </w:rPr>
-              <w:t>es</w:t>
-            </w:r>
-            <w:proofErr w:type="gramEnd"/>
-            <w:r>
-              <w:rPr>
-                <w:rFonts w:ascii="Arial" w:hAnsi="Arial" w:cs="Arial"/>
-                <w:sz w:val="22"/>
-                <w:lang w:val="es-CO"/>
-              </w:rPr>
-              <w:t>:</w:t>
+              <w:t>en estado estático es:</w:t>
             </w:r>
           </w:p>
           <w:p>
@@ -3011,7 +3012,7 @@
     </w:p>
     <w:tbl>
       <w:tblPr>
-        <w:tblStyle w:val="TableGridLight"/>
+        <w:tblStyle w:val="Tablaconcuadrculaclara"/>
         <w:tblW w:w="0" w:type="auto"/>
         <w:tblBorders>
           <w:top w:val="single" w:sz="4" w:space="0" w:color="000000" w:themeColor="text1"/>
@@ -3487,6 +3488,7 @@
                 <w:sz w:val="22"/>
                 <w:lang w:val="es-CO"/>
               </w:rPr>
+              <w:lastRenderedPageBreak/>
               <w:t>SOLUCIÓN</w:t>
             </w:r>
           </w:p>
@@ -3541,7 +3543,7 @@
     </w:p>
     <w:tbl>
       <w:tblPr>
-        <w:tblStyle w:val="TableGridLight"/>
+        <w:tblStyle w:val="Tablaconcuadrculaclara"/>
         <w:tblW w:w="0" w:type="auto"/>
         <w:tblBorders>
           <w:top w:val="single" w:sz="4" w:space="0" w:color="000000" w:themeColor="text1"/>
@@ -3735,7 +3737,7 @@
           </w:p>
           <w:tbl>
             <w:tblPr>
-              <w:tblStyle w:val="PlainTable1"/>
+              <w:tblStyle w:val="Tablanormal1"/>
               <w:tblW w:w="0" w:type="auto"/>
               <w:jc w:val="center"/>
               <w:tblBorders>
@@ -4104,7 +4106,7 @@
           </w:p>
           <w:p>
             <w:pPr>
-              <w:pStyle w:val="ListParagraph"/>
+              <w:pStyle w:val="Prrafodelista"/>
               <w:numPr>
                 <w:ilvl w:val="0"/>
                 <w:numId w:val="17"/>
@@ -4127,7 +4129,7 @@
           </w:p>
           <w:p>
             <w:pPr>
-              <w:pStyle w:val="ListParagraph"/>
+              <w:pStyle w:val="Prrafodelista"/>
               <w:numPr>
                 <w:ilvl w:val="0"/>
                 <w:numId w:val="17"/>
@@ -4353,7 +4355,7 @@
     </w:p>
     <w:tbl>
       <w:tblPr>
-        <w:tblStyle w:val="TableGridLight"/>
+        <w:tblStyle w:val="Tablaconcuadrculaclara"/>
         <w:tblW w:w="0" w:type="auto"/>
         <w:tblBorders>
           <w:top w:val="single" w:sz="4" w:space="0" w:color="000000" w:themeColor="text1"/>
@@ -4998,7 +5000,7 @@
           </w:p>
           <w:p>
             <w:pPr>
-              <w:pStyle w:val="ListParagraph"/>
+              <w:pStyle w:val="Prrafodelista"/>
               <w:numPr>
                 <w:ilvl w:val="0"/>
                 <w:numId w:val="18"/>
@@ -5099,7 +5101,7 @@
           </w:p>
           <w:p>
             <w:pPr>
-              <w:pStyle w:val="ListParagraph"/>
+              <w:pStyle w:val="Prrafodelista"/>
               <w:numPr>
                 <w:ilvl w:val="0"/>
                 <w:numId w:val="18"/>
@@ -5284,7 +5286,7 @@
 </file>
 
 <file path=word/endnotes.xml><?xml version="1.0" encoding="utf-8"?>
-<w:endnotes xmlns:wpc="http://schemas.microsoft.com/office/word/2010/wordprocessingCanvas" xmlns:cx="http://schemas.microsoft.com/office/drawing/2014/chartex" xmlns:cx1="http://schemas.microsoft.com/office/drawing/2015/9/8/chartex" xmlns:cx2="http://schemas.microsoft.com/office/drawing/2015/10/21/chartex" xmlns:cx3="http://schemas.microsoft.com/office/drawing/2016/5/9/chartex" xmlns:cx4="http://schemas.microsoft.com/office/drawing/2016/5/10/chartex" xmlns:cx5="http://schemas.microsoft.com/office/drawing/2016/5/11/chartex" xmlns:cx6="http://schemas.microsoft.com/office/drawing/2016/5/12/chartex" xmlns:cx7="http://schemas.microsoft.com/office/drawing/2016/5/13/chartex" xmlns:cx8="http://schemas.microsoft.com/office/drawing/2016/5/14/chartex" xmlns:mc="http://schemas.openxmlformats.org/markup-compatibility/2006" xmlns:aink="http://schemas.microsoft.com/office/drawing/2016/ink" xmlns:am3d="http://schemas.microsoft.com/office/drawing/2017/model3d" xmlns:o="urn:schemas-microsoft-com:office:office" xmlns:oel="http://schemas.microsoft.com/office/2019/extlst" xmlns:r="http://schemas.openxmlformats.org/officeDocument/2006/relationships" xmlns:m="http://schemas.openxmlformats.org/officeDocument/2006/math" xmlns:v="urn:schemas-microsoft-com:vml" xmlns:wp14="http://schemas.microsoft.com/office/word/2010/wordprocessingDrawing" xmlns:wp="http://schemas.openxmlformats.org/drawingml/2006/wordprocessingDrawing" xmlns:w10="urn:schemas-microsoft-com:office:word" xmlns:w="http://schemas.openxmlformats.org/wordprocessingml/2006/main" xmlns:w14="http://schemas.microsoft.com/office/word/2010/wordml" xmlns:w15="http://schemas.microsoft.com/office/word/2012/wordml" xmlns:w16cex="http://schemas.microsoft.com/office/word/2018/wordml/cex" xmlns:w16cid="http://schemas.microsoft.com/office/word/2016/wordml/cid" xmlns:w16="http://schemas.microsoft.com/office/word/2018/wordml" xmlns:w16du="http://schemas.microsoft.com/office/word/2023/wordml/word16du" xmlns:w16sdtdh="http://schemas.microsoft.com/office/word/2020/wordml/sdtdatahash" xmlns:w16se="http://schemas.microsoft.com/office/word/2015/wordml/symex" xmlns:wpg="http://schemas.microsoft.com/office/word/2010/wordprocessingGroup" xmlns:wpi="http://schemas.microsoft.com/office/word/2010/wordprocessingInk" xmlns:wne="http://schemas.microsoft.com/office/word/2006/wordml" xmlns:wps="http://schemas.microsoft.com/office/word/2010/wordprocessingShape" mc:Ignorable="w14 w15 w16se w16cid w16 w16cex w16sdtdh wp14">
+<w:endnotes xmlns:wpc="http://schemas.microsoft.com/office/word/2010/wordprocessingCanvas" xmlns:cx="http://schemas.microsoft.com/office/drawing/2014/chartex" xmlns:cx1="http://schemas.microsoft.com/office/drawing/2015/9/8/chartex" xmlns:cx2="http://schemas.microsoft.com/office/drawing/2015/10/21/chartex" xmlns:cx3="http://schemas.microsoft.com/office/drawing/2016/5/9/chartex" xmlns:cx4="http://schemas.microsoft.com/office/drawing/2016/5/10/chartex" xmlns:cx5="http://schemas.microsoft.com/office/drawing/2016/5/11/chartex" xmlns:cx6="http://schemas.microsoft.com/office/drawing/2016/5/12/chartex" xmlns:cx7="http://schemas.microsoft.com/office/drawing/2016/5/13/chartex" xmlns:cx8="http://schemas.microsoft.com/office/drawing/2016/5/14/chartex" xmlns:mc="http://schemas.openxmlformats.org/markup-compatibility/2006" xmlns:aink="http://schemas.microsoft.com/office/drawing/2016/ink" xmlns:am3d="http://schemas.microsoft.com/office/drawing/2017/model3d" xmlns:o="urn:schemas-microsoft-com:office:office" xmlns:oel="http://schemas.microsoft.com/office/2019/extlst" xmlns:r="http://schemas.openxmlformats.org/officeDocument/2006/relationships" xmlns:m="http://schemas.openxmlformats.org/officeDocument/2006/math" xmlns:v="urn:schemas-microsoft-com:vml" xmlns:wp14="http://schemas.microsoft.com/office/word/2010/wordprocessingDrawing" xmlns:wp="http://schemas.openxmlformats.org/drawingml/2006/wordprocessingDrawing" xmlns:w10="urn:schemas-microsoft-com:office:word" xmlns:w="http://schemas.openxmlformats.org/wordprocessingml/2006/main" xmlns:w14="http://schemas.microsoft.com/office/word/2010/wordml" xmlns:w15="http://schemas.microsoft.com/office/word/2012/wordml" xmlns:w16cex="http://schemas.microsoft.com/office/word/2018/wordml/cex" xmlns:w16cid="http://schemas.microsoft.com/office/word/2016/wordml/cid" xmlns:w16="http://schemas.microsoft.com/office/word/2018/wordml" xmlns:w16sdtdh="http://schemas.microsoft.com/office/word/2020/wordml/sdtdatahash" xmlns:w16se="http://schemas.microsoft.com/office/word/2015/wordml/symex" xmlns:wpg="http://schemas.microsoft.com/office/word/2010/wordprocessingGroup" xmlns:wpi="http://schemas.microsoft.com/office/word/2010/wordprocessingInk" xmlns:wne="http://schemas.microsoft.com/office/word/2006/wordml" xmlns:wps="http://schemas.microsoft.com/office/word/2010/wordprocessingShape" mc:Ignorable="w14 w15 w16se w16cid w16 w16cex w16sdtdh wp14">
   <w:endnote w:type="separator" w:id="-1">
     <w:p>
       <w:r>
@@ -5306,7 +5308,7 @@
 </file>
 
 <file path=word/footer1.xml><?xml version="1.0" encoding="utf-8"?>
-<w:ftr xmlns:wpc="http://schemas.microsoft.com/office/word/2010/wordprocessingCanvas" xmlns:cx="http://schemas.microsoft.com/office/drawing/2014/chartex" xmlns:cx1="http://schemas.microsoft.com/office/drawing/2015/9/8/chartex" xmlns:cx2="http://schemas.microsoft.com/office/drawing/2015/10/21/chartex" xmlns:cx3="http://schemas.microsoft.com/office/drawing/2016/5/9/chartex" xmlns:cx4="http://schemas.microsoft.com/office/drawing/2016/5/10/chartex" xmlns:cx5="http://schemas.microsoft.com/office/drawing/2016/5/11/chartex" xmlns:cx6="http://schemas.microsoft.com/office/drawing/2016/5/12/chartex" xmlns:cx7="http://schemas.microsoft.com/office/drawing/2016/5/13/chartex" xmlns:cx8="http://schemas.microsoft.com/office/drawing/2016/5/14/chartex" xmlns:mc="http://schemas.openxmlformats.org/markup-compatibility/2006" xmlns:aink="http://schemas.microsoft.com/office/drawing/2016/ink" xmlns:am3d="http://schemas.microsoft.com/office/drawing/2017/model3d" xmlns:o="urn:schemas-microsoft-com:office:office" xmlns:oel="http://schemas.microsoft.com/office/2019/extlst" xmlns:r="http://schemas.openxmlformats.org/officeDocument/2006/relationships" xmlns:m="http://schemas.openxmlformats.org/officeDocument/2006/math" xmlns:v="urn:schemas-microsoft-com:vml" xmlns:wp14="http://schemas.microsoft.com/office/word/2010/wordprocessingDrawing" xmlns:wp="http://schemas.openxmlformats.org/drawingml/2006/wordprocessingDrawing" xmlns:w10="urn:schemas-microsoft-com:office:word" xmlns:w="http://schemas.openxmlformats.org/wordprocessingml/2006/main" xmlns:w14="http://schemas.microsoft.com/office/word/2010/wordml" xmlns:w15="http://schemas.microsoft.com/office/word/2012/wordml" xmlns:w16cex="http://schemas.microsoft.com/office/word/2018/wordml/cex" xmlns:w16cid="http://schemas.microsoft.com/office/word/2016/wordml/cid" xmlns:w16="http://schemas.microsoft.com/office/word/2018/wordml" xmlns:w16du="http://schemas.microsoft.com/office/word/2023/wordml/word16du" xmlns:w16sdtdh="http://schemas.microsoft.com/office/word/2020/wordml/sdtdatahash" xmlns:w16se="http://schemas.microsoft.com/office/word/2015/wordml/symex" xmlns:wpg="http://schemas.microsoft.com/office/word/2010/wordprocessingGroup" xmlns:wpi="http://schemas.microsoft.com/office/word/2010/wordprocessingInk" xmlns:wne="http://schemas.microsoft.com/office/word/2006/wordml" xmlns:wps="http://schemas.microsoft.com/office/word/2010/wordprocessingShape" mc:Ignorable="w14 w15 w16se w16cid w16 w16cex w16sdtdh wp14">
+<w:ftr xmlns:wpc="http://schemas.microsoft.com/office/word/2010/wordprocessingCanvas" xmlns:cx="http://schemas.microsoft.com/office/drawing/2014/chartex" xmlns:cx1="http://schemas.microsoft.com/office/drawing/2015/9/8/chartex" xmlns:cx2="http://schemas.microsoft.com/office/drawing/2015/10/21/chartex" xmlns:cx3="http://schemas.microsoft.com/office/drawing/2016/5/9/chartex" xmlns:cx4="http://schemas.microsoft.com/office/drawing/2016/5/10/chartex" xmlns:cx5="http://schemas.microsoft.com/office/drawing/2016/5/11/chartex" xmlns:cx6="http://schemas.microsoft.com/office/drawing/2016/5/12/chartex" xmlns:cx7="http://schemas.microsoft.com/office/drawing/2016/5/13/chartex" xmlns:cx8="http://schemas.microsoft.com/office/drawing/2016/5/14/chartex" xmlns:mc="http://schemas.openxmlformats.org/markup-compatibility/2006" xmlns:aink="http://schemas.microsoft.com/office/drawing/2016/ink" xmlns:am3d="http://schemas.microsoft.com/office/drawing/2017/model3d" xmlns:o="urn:schemas-microsoft-com:office:office" xmlns:oel="http://schemas.microsoft.com/office/2019/extlst" xmlns:r="http://schemas.openxmlformats.org/officeDocument/2006/relationships" xmlns:m="http://schemas.openxmlformats.org/officeDocument/2006/math" xmlns:v="urn:schemas-microsoft-com:vml" xmlns:wp14="http://schemas.microsoft.com/office/word/2010/wordprocessingDrawing" xmlns:wp="http://schemas.openxmlformats.org/drawingml/2006/wordprocessingDrawing" xmlns:w10="urn:schemas-microsoft-com:office:word" xmlns:w="http://schemas.openxmlformats.org/wordprocessingml/2006/main" xmlns:w14="http://schemas.microsoft.com/office/word/2010/wordml" xmlns:w15="http://schemas.microsoft.com/office/word/2012/wordml" xmlns:w16cex="http://schemas.microsoft.com/office/word/2018/wordml/cex" xmlns:w16cid="http://schemas.microsoft.com/office/word/2016/wordml/cid" xmlns:w16="http://schemas.microsoft.com/office/word/2018/wordml" xmlns:w16sdtdh="http://schemas.microsoft.com/office/word/2020/wordml/sdtdatahash" xmlns:w16se="http://schemas.microsoft.com/office/word/2015/wordml/symex" xmlns:wpg="http://schemas.microsoft.com/office/word/2010/wordprocessingGroup" xmlns:wpi="http://schemas.microsoft.com/office/word/2010/wordprocessingInk" xmlns:wne="http://schemas.microsoft.com/office/word/2006/wordml" xmlns:wps="http://schemas.microsoft.com/office/word/2010/wordprocessingShape" mc:Ignorable="w14 w15 w16se w16cid w16 w16cex w16sdtdh wp14">
   <w:p>
     <w:pPr>
       <w:pStyle w:val="Subttulo1"/>
@@ -5386,7 +5388,7 @@
             </wp:anchor>
           </w:drawing>
         </mc:Choice>
-        <mc:Fallback xmlns:arto="http://schemas.microsoft.com/office/word/2006/arto" xmlns:a="http://schemas.openxmlformats.org/drawingml/2006/main">
+        <mc:Fallback xmlns:a="http://schemas.openxmlformats.org/drawingml/2006/main" xmlns:arto="http://schemas.microsoft.com/office/word/2006/arto" xmlns:w16du="http://schemas.microsoft.com/office/word/2023/wordml/word16du">
           <w:pict>
             <v:line id="Conector recto 6" style="position:absolute;z-index:251658240;visibility:visible;mso-wrap-style:square;mso-width-percent:0;mso-wrap-distance-left:9pt;mso-wrap-distance-top:0;mso-wrap-distance-right:9pt;mso-wrap-distance-bottom:0;mso-position-horizontal:absolute;mso-position-horizontal-relative:text;mso-position-vertical:absolute;mso-position-vertical-relative:text;mso-width-percent:0;mso-width-relative:margin" o:spid="_x0000_s1026" strokecolor="#272727 [2749]" strokeweight=".5pt" from="-34.05pt,1.25pt" to="468.3pt,1.25pt" w14:anchorId="77DEAD83" o:gfxdata="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">
               <v:stroke joinstyle="miter"/>
@@ -5484,7 +5486,7 @@
 </file>
 
 <file path=word/footnotes.xml><?xml version="1.0" encoding="utf-8"?>
-<w:footnotes xmlns:wpc="http://schemas.microsoft.com/office/word/2010/wordprocessingCanvas" xmlns:cx="http://schemas.microsoft.com/office/drawing/2014/chartex" xmlns:cx1="http://schemas.microsoft.com/office/drawing/2015/9/8/chartex" xmlns:cx2="http://schemas.microsoft.com/office/drawing/2015/10/21/chartex" xmlns:cx3="http://schemas.microsoft.com/office/drawing/2016/5/9/chartex" xmlns:cx4="http://schemas.microsoft.com/office/drawing/2016/5/10/chartex" xmlns:cx5="http://schemas.microsoft.com/office/drawing/2016/5/11/chartex" xmlns:cx6="http://schemas.microsoft.com/office/drawing/2016/5/12/chartex" xmlns:cx7="http://schemas.microsoft.com/office/drawing/2016/5/13/chartex" xmlns:cx8="http://schemas.microsoft.com/office/drawing/2016/5/14/chartex" xmlns:mc="http://schemas.openxmlformats.org/markup-compatibility/2006" xmlns:aink="http://schemas.microsoft.com/office/drawing/2016/ink" xmlns:am3d="http://schemas.microsoft.com/office/drawing/2017/model3d" xmlns:o="urn:schemas-microsoft-com:office:office" xmlns:oel="http://schemas.microsoft.com/office/2019/extlst" xmlns:r="http://schemas.openxmlformats.org/officeDocument/2006/relationships" xmlns:m="http://schemas.openxmlformats.org/officeDocument/2006/math" xmlns:v="urn:schemas-microsoft-com:vml" xmlns:wp14="http://schemas.microsoft.com/office/word/2010/wordprocessingDrawing" xmlns:wp="http://schemas.openxmlformats.org/drawingml/2006/wordprocessingDrawing" xmlns:w10="urn:schemas-microsoft-com:office:word" xmlns:w="http://schemas.openxmlformats.org/wordprocessingml/2006/main" xmlns:w14="http://schemas.microsoft.com/office/word/2010/wordml" xmlns:w15="http://schemas.microsoft.com/office/word/2012/wordml" xmlns:w16cex="http://schemas.microsoft.com/office/word/2018/wordml/cex" xmlns:w16cid="http://schemas.microsoft.com/office/word/2016/wordml/cid" xmlns:w16="http://schemas.microsoft.com/office/word/2018/wordml" xmlns:w16du="http://schemas.microsoft.com/office/word/2023/wordml/word16du" xmlns:w16sdtdh="http://schemas.microsoft.com/office/word/2020/wordml/sdtdatahash" xmlns:w16se="http://schemas.microsoft.com/office/word/2015/wordml/symex" xmlns:wpg="http://schemas.microsoft.com/office/word/2010/wordprocessingGroup" xmlns:wpi="http://schemas.microsoft.com/office/word/2010/wordprocessingInk" xmlns:wne="http://schemas.microsoft.com/office/word/2006/wordml" xmlns:wps="http://schemas.microsoft.com/office/word/2010/wordprocessingShape" mc:Ignorable="w14 w15 w16se w16cid w16 w16cex w16sdtdh wp14">
+<w:footnotes xmlns:wpc="http://schemas.microsoft.com/office/word/2010/wordprocessingCanvas" xmlns:cx="http://schemas.microsoft.com/office/drawing/2014/chartex" xmlns:cx1="http://schemas.microsoft.com/office/drawing/2015/9/8/chartex" xmlns:cx2="http://schemas.microsoft.com/office/drawing/2015/10/21/chartex" xmlns:cx3="http://schemas.microsoft.com/office/drawing/2016/5/9/chartex" xmlns:cx4="http://schemas.microsoft.com/office/drawing/2016/5/10/chartex" xmlns:cx5="http://schemas.microsoft.com/office/drawing/2016/5/11/chartex" xmlns:cx6="http://schemas.microsoft.com/office/drawing/2016/5/12/chartex" xmlns:cx7="http://schemas.microsoft.com/office/drawing/2016/5/13/chartex" xmlns:cx8="http://schemas.microsoft.com/office/drawing/2016/5/14/chartex" xmlns:mc="http://schemas.openxmlformats.org/markup-compatibility/2006" xmlns:aink="http://schemas.microsoft.com/office/drawing/2016/ink" xmlns:am3d="http://schemas.microsoft.com/office/drawing/2017/model3d" xmlns:o="urn:schemas-microsoft-com:office:office" xmlns:oel="http://schemas.microsoft.com/office/2019/extlst" xmlns:r="http://schemas.openxmlformats.org/officeDocument/2006/relationships" xmlns:m="http://schemas.openxmlformats.org/officeDocument/2006/math" xmlns:v="urn:schemas-microsoft-com:vml" xmlns:wp14="http://schemas.microsoft.com/office/word/2010/wordprocessingDrawing" xmlns:wp="http://schemas.openxmlformats.org/drawingml/2006/wordprocessingDrawing" xmlns:w10="urn:schemas-microsoft-com:office:word" xmlns:w="http://schemas.openxmlformats.org/wordprocessingml/2006/main" xmlns:w14="http://schemas.microsoft.com/office/word/2010/wordml" xmlns:w15="http://schemas.microsoft.com/office/word/2012/wordml" xmlns:w16cex="http://schemas.microsoft.com/office/word/2018/wordml/cex" xmlns:w16cid="http://schemas.microsoft.com/office/word/2016/wordml/cid" xmlns:w16="http://schemas.microsoft.com/office/word/2018/wordml" xmlns:w16sdtdh="http://schemas.microsoft.com/office/word/2020/wordml/sdtdatahash" xmlns:w16se="http://schemas.microsoft.com/office/word/2015/wordml/symex" xmlns:wpg="http://schemas.microsoft.com/office/word/2010/wordprocessingGroup" xmlns:wpi="http://schemas.microsoft.com/office/word/2010/wordprocessingInk" xmlns:wne="http://schemas.microsoft.com/office/word/2006/wordml" xmlns:wps="http://schemas.microsoft.com/office/word/2010/wordprocessingShape" mc:Ignorable="w14 w15 w16se w16cid w16 w16cex w16sdtdh wp14">
   <w:footnote w:type="separator" w:id="-1">
     <w:p>
       <w:r>
@@ -5506,10 +5508,10 @@
 </file>
 
 <file path=word/header1.xml><?xml version="1.0" encoding="utf-8"?>
-<w:hdr xmlns:wpc="http://schemas.microsoft.com/office/word/2010/wordprocessingCanvas" xmlns:cx="http://schemas.microsoft.com/office/drawing/2014/chartex" xmlns:cx1="http://schemas.microsoft.com/office/drawing/2015/9/8/chartex" xmlns:cx2="http://schemas.microsoft.com/office/drawing/2015/10/21/chartex" xmlns:cx3="http://schemas.microsoft.com/office/drawing/2016/5/9/chartex" xmlns:cx4="http://schemas.microsoft.com/office/drawing/2016/5/10/chartex" xmlns:cx5="http://schemas.microsoft.com/office/drawing/2016/5/11/chartex" xmlns:cx6="http://schemas.microsoft.com/office/drawing/2016/5/12/chartex" xmlns:cx7="http://schemas.microsoft.com/office/drawing/2016/5/13/chartex" xmlns:cx8="http://schemas.microsoft.com/office/drawing/2016/5/14/chartex" xmlns:mc="http://schemas.openxmlformats.org/markup-compatibility/2006" xmlns:aink="http://schemas.microsoft.com/office/drawing/2016/ink" xmlns:am3d="http://schemas.microsoft.com/office/drawing/2017/model3d" xmlns:o="urn:schemas-microsoft-com:office:office" xmlns:oel="http://schemas.microsoft.com/office/2019/extlst" xmlns:r="http://schemas.openxmlformats.org/officeDocument/2006/relationships" xmlns:m="http://schemas.openxmlformats.org/officeDocument/2006/math" xmlns:v="urn:schemas-microsoft-com:vml" xmlns:wp14="http://schemas.microsoft.com/office/word/2010/wordprocessingDrawing" xmlns:wp="http://schemas.openxmlformats.org/drawingml/2006/wordprocessingDrawing" xmlns:w10="urn:schemas-microsoft-com:office:word" xmlns:w="http://schemas.openxmlformats.org/wordprocessingml/2006/main" xmlns:w14="http://schemas.microsoft.com/office/word/2010/wordml" xmlns:w15="http://schemas.microsoft.com/office/word/2012/wordml" xmlns:w16cex="http://schemas.microsoft.com/office/word/2018/wordml/cex" xmlns:w16cid="http://schemas.microsoft.com/office/word/2016/wordml/cid" xmlns:w16="http://schemas.microsoft.com/office/word/2018/wordml" xmlns:w16du="http://schemas.microsoft.com/office/word/2023/wordml/word16du" xmlns:w16sdtdh="http://schemas.microsoft.com/office/word/2020/wordml/sdtdatahash" xmlns:w16se="http://schemas.microsoft.com/office/word/2015/wordml/symex" xmlns:wpg="http://schemas.microsoft.com/office/word/2010/wordprocessingGroup" xmlns:wpi="http://schemas.microsoft.com/office/word/2010/wordprocessingInk" xmlns:wne="http://schemas.microsoft.com/office/word/2006/wordml" xmlns:wps="http://schemas.microsoft.com/office/word/2010/wordprocessingShape" mc:Ignorable="w14 w15 w16se w16cid w16 w16cex w16sdtdh wp14">
+<w:hdr xmlns:wpc="http://schemas.microsoft.com/office/word/2010/wordprocessingCanvas" xmlns:cx="http://schemas.microsoft.com/office/drawing/2014/chartex" xmlns:cx1="http://schemas.microsoft.com/office/drawing/2015/9/8/chartex" xmlns:cx2="http://schemas.microsoft.com/office/drawing/2015/10/21/chartex" xmlns:cx3="http://schemas.microsoft.com/office/drawing/2016/5/9/chartex" xmlns:cx4="http://schemas.microsoft.com/office/drawing/2016/5/10/chartex" xmlns:cx5="http://schemas.microsoft.com/office/drawing/2016/5/11/chartex" xmlns:cx6="http://schemas.microsoft.com/office/drawing/2016/5/12/chartex" xmlns:cx7="http://schemas.microsoft.com/office/drawing/2016/5/13/chartex" xmlns:cx8="http://schemas.microsoft.com/office/drawing/2016/5/14/chartex" xmlns:mc="http://schemas.openxmlformats.org/markup-compatibility/2006" xmlns:aink="http://schemas.microsoft.com/office/drawing/2016/ink" xmlns:am3d="http://schemas.microsoft.com/office/drawing/2017/model3d" xmlns:o="urn:schemas-microsoft-com:office:office" xmlns:oel="http://schemas.microsoft.com/office/2019/extlst" xmlns:r="http://schemas.openxmlformats.org/officeDocument/2006/relationships" xmlns:m="http://schemas.openxmlformats.org/officeDocument/2006/math" xmlns:v="urn:schemas-microsoft-com:vml" xmlns:wp14="http://schemas.microsoft.com/office/word/2010/wordprocessingDrawing" xmlns:wp="http://schemas.openxmlformats.org/drawingml/2006/wordprocessingDrawing" xmlns:w10="urn:schemas-microsoft-com:office:word" xmlns:w="http://schemas.openxmlformats.org/wordprocessingml/2006/main" xmlns:w14="http://schemas.microsoft.com/office/word/2010/wordml" xmlns:w15="http://schemas.microsoft.com/office/word/2012/wordml" xmlns:w16cex="http://schemas.microsoft.com/office/word/2018/wordml/cex" xmlns:w16cid="http://schemas.microsoft.com/office/word/2016/wordml/cid" xmlns:w16="http://schemas.microsoft.com/office/word/2018/wordml" xmlns:w16sdtdh="http://schemas.microsoft.com/office/word/2020/wordml/sdtdatahash" xmlns:w16se="http://schemas.microsoft.com/office/word/2015/wordml/symex" xmlns:wpg="http://schemas.microsoft.com/office/word/2010/wordprocessingGroup" xmlns:wpi="http://schemas.microsoft.com/office/word/2010/wordprocessingInk" xmlns:wne="http://schemas.microsoft.com/office/word/2006/wordml" xmlns:wps="http://schemas.microsoft.com/office/word/2010/wordprocessingShape" mc:Ignorable="w14 w15 w16se w16cid w16 w16cex w16sdtdh wp14">
   <w:p>
     <w:pPr>
-      <w:pStyle w:val="Header"/>
+      <w:pStyle w:val="Encabezado"/>
     </w:pPr>
     <w:r>
       <w:rPr>
@@ -5647,7 +5649,7 @@
 </file>
 
 <file path=word/numbering.xml><?xml version="1.0" encoding="utf-8"?>
-<w:numbering xmlns:wpc="http://schemas.microsoft.com/office/word/2010/wordprocessingCanvas" xmlns:cx="http://schemas.microsoft.com/office/drawing/2014/chartex" xmlns:cx1="http://schemas.microsoft.com/office/drawing/2015/9/8/chartex" xmlns:cx2="http://schemas.microsoft.com/office/drawing/2015/10/21/chartex" xmlns:cx3="http://schemas.microsoft.com/office/drawing/2016/5/9/chartex" xmlns:cx4="http://schemas.microsoft.com/office/drawing/2016/5/10/chartex" xmlns:cx5="http://schemas.microsoft.com/office/drawing/2016/5/11/chartex" xmlns:cx6="http://schemas.microsoft.com/office/drawing/2016/5/12/chartex" xmlns:cx7="http://schemas.microsoft.com/office/drawing/2016/5/13/chartex" xmlns:cx8="http://schemas.microsoft.com/office/drawing/2016/5/14/chartex" xmlns:mc="http://schemas.openxmlformats.org/markup-compatibility/2006" xmlns:aink="http://schemas.microsoft.com/office/drawing/2016/ink" xmlns:am3d="http://schemas.microsoft.com/office/drawing/2017/model3d" xmlns:o="urn:schemas-microsoft-com:office:office" xmlns:oel="http://schemas.microsoft.com/office/2019/extlst" xmlns:r="http://schemas.openxmlformats.org/officeDocument/2006/relationships" xmlns:m="http://schemas.openxmlformats.org/officeDocument/2006/math" xmlns:v="urn:schemas-microsoft-com:vml" xmlns:wp14="http://schemas.microsoft.com/office/word/2010/wordprocessingDrawing" xmlns:wp="http://schemas.openxmlformats.org/drawingml/2006/wordprocessingDrawing" xmlns:w10="urn:schemas-microsoft-com:office:word" xmlns:w="http://schemas.openxmlformats.org/wordprocessingml/2006/main" xmlns:w14="http://schemas.microsoft.com/office/word/2010/wordml" xmlns:w15="http://schemas.microsoft.com/office/word/2012/wordml" xmlns:w16cex="http://schemas.microsoft.com/office/word/2018/wordml/cex" xmlns:w16cid="http://schemas.microsoft.com/office/word/2016/wordml/cid" xmlns:w16="http://schemas.microsoft.com/office/word/2018/wordml" xmlns:w16du="http://schemas.microsoft.com/office/word/2023/wordml/word16du" xmlns:w16sdtdh="http://schemas.microsoft.com/office/word/2020/wordml/sdtdatahash" xmlns:w16se="http://schemas.microsoft.com/office/word/2015/wordml/symex" xmlns:wpg="http://schemas.microsoft.com/office/word/2010/wordprocessingGroup" xmlns:wpi="http://schemas.microsoft.com/office/word/2010/wordprocessingInk" xmlns:wne="http://schemas.microsoft.com/office/word/2006/wordml" xmlns:wps="http://schemas.microsoft.com/office/word/2010/wordprocessingShape" mc:Ignorable="w14 w15 w16se w16cid w16 w16cex w16sdtdh wp14">
+<w:numbering xmlns:wpc="http://schemas.microsoft.com/office/word/2010/wordprocessingCanvas" xmlns:cx="http://schemas.microsoft.com/office/drawing/2014/chartex" xmlns:cx1="http://schemas.microsoft.com/office/drawing/2015/9/8/chartex" xmlns:cx2="http://schemas.microsoft.com/office/drawing/2015/10/21/chartex" xmlns:cx3="http://schemas.microsoft.com/office/drawing/2016/5/9/chartex" xmlns:cx4="http://schemas.microsoft.com/office/drawing/2016/5/10/chartex" xmlns:cx5="http://schemas.microsoft.com/office/drawing/2016/5/11/chartex" xmlns:cx6="http://schemas.microsoft.com/office/drawing/2016/5/12/chartex" xmlns:cx7="http://schemas.microsoft.com/office/drawing/2016/5/13/chartex" xmlns:cx8="http://schemas.microsoft.com/office/drawing/2016/5/14/chartex" xmlns:mc="http://schemas.openxmlformats.org/markup-compatibility/2006" xmlns:aink="http://schemas.microsoft.com/office/drawing/2016/ink" xmlns:am3d="http://schemas.microsoft.com/office/drawing/2017/model3d" xmlns:o="urn:schemas-microsoft-com:office:office" xmlns:oel="http://schemas.microsoft.com/office/2019/extlst" xmlns:r="http://schemas.openxmlformats.org/officeDocument/2006/relationships" xmlns:m="http://schemas.openxmlformats.org/officeDocument/2006/math" xmlns:v="urn:schemas-microsoft-com:vml" xmlns:wp14="http://schemas.microsoft.com/office/word/2010/wordprocessingDrawing" xmlns:wp="http://schemas.openxmlformats.org/drawingml/2006/wordprocessingDrawing" xmlns:w10="urn:schemas-microsoft-com:office:word" xmlns:w="http://schemas.openxmlformats.org/wordprocessingml/2006/main" xmlns:w14="http://schemas.microsoft.com/office/word/2010/wordml" xmlns:w15="http://schemas.microsoft.com/office/word/2012/wordml" xmlns:w16cex="http://schemas.microsoft.com/office/word/2018/wordml/cex" xmlns:w16cid="http://schemas.microsoft.com/office/word/2016/wordml/cid" xmlns:w16="http://schemas.microsoft.com/office/word/2018/wordml" xmlns:w16sdtdh="http://schemas.microsoft.com/office/word/2020/wordml/sdtdatahash" xmlns:w16se="http://schemas.microsoft.com/office/word/2015/wordml/symex" xmlns:wpg="http://schemas.microsoft.com/office/word/2010/wordprocessingGroup" xmlns:wpi="http://schemas.microsoft.com/office/word/2010/wordprocessingInk" xmlns:wne="http://schemas.microsoft.com/office/word/2006/wordml" xmlns:wps="http://schemas.microsoft.com/office/word/2010/wordprocessingShape" mc:Ignorable="w14 w15 w16se w16cid w16 w16cex w16sdtdh wp14">
   <w:abstractNum w:abstractNumId="0" w15:restartNumberingAfterBreak="0">
     <w:nsid w:val="0B15519D"/>
     <w:multiLevelType w:val="hybridMultilevel"/>
@@ -7922,13 +7924,13 @@
       <w:lang w:val="es-ES"/>
     </w:rPr>
   </w:style>
-  <w:style w:type="character" w:default="1" w:styleId="DefaultParagraphFont">
+  <w:style w:type="character" w:default="1" w:styleId="Fuentedeprrafopredeter">
     <w:name w:val="Default Paragraph Font"/>
     <w:uiPriority w:val="1"/>
     <w:semiHidden/>
     <w:unhideWhenUsed/>
   </w:style>
-  <w:style w:type="table" w:default="1" w:styleId="TableNormal">
+  <w:style w:type="table" w:default="1" w:styleId="Tablanormal">
     <w:name w:val="Normal Table"/>
     <w:uiPriority w:val="99"/>
     <w:semiHidden/>
@@ -7943,16 +7945,16 @@
       </w:tblCellMar>
     </w:tblPr>
   </w:style>
-  <w:style w:type="numbering" w:default="1" w:styleId="NoList">
+  <w:style w:type="numbering" w:default="1" w:styleId="Sinlista">
     <w:name w:val="No List"/>
     <w:uiPriority w:val="99"/>
     <w:semiHidden/>
     <w:unhideWhenUsed/>
   </w:style>
-  <w:style w:type="paragraph" w:styleId="Header">
+  <w:style w:type="paragraph" w:styleId="Encabezado">
     <w:name w:val="header"/>
     <w:basedOn w:val="Normal"/>
-    <w:link w:val="HeaderChar"/>
+    <w:link w:val="EncabezadoCar"/>
     <w:uiPriority w:val="99"/>
     <w:unhideWhenUsed/>
     <w:rsid w:val="008F72CB"/>
@@ -7963,20 +7965,20 @@
       </w:tabs>
     </w:pPr>
   </w:style>
-  <w:style w:type="character" w:customStyle="1" w:styleId="HeaderChar">
-    <w:name w:val="Header Char"/>
-    <w:basedOn w:val="DefaultParagraphFont"/>
-    <w:link w:val="Header"/>
+  <w:style w:type="character" w:customStyle="1" w:styleId="EncabezadoCar">
+    <w:name w:val="Encabezado Car"/>
+    <w:basedOn w:val="Fuentedeprrafopredeter"/>
+    <w:link w:val="Encabezado"/>
     <w:uiPriority w:val="99"/>
     <w:rsid w:val="008F72CB"/>
     <w:rPr>
       <w:lang w:val="es-ES"/>
     </w:rPr>
   </w:style>
-  <w:style w:type="paragraph" w:styleId="Footer">
+  <w:style w:type="paragraph" w:styleId="Piedepgina">
     <w:name w:val="footer"/>
     <w:basedOn w:val="Normal"/>
-    <w:link w:val="FooterChar"/>
+    <w:link w:val="PiedepginaCar"/>
     <w:uiPriority w:val="99"/>
     <w:unhideWhenUsed/>
     <w:rsid w:val="008F72CB"/>
@@ -7987,10 +7989,10 @@
       </w:tabs>
     </w:pPr>
   </w:style>
-  <w:style w:type="character" w:customStyle="1" w:styleId="FooterChar">
-    <w:name w:val="Footer Char"/>
-    <w:basedOn w:val="DefaultParagraphFont"/>
-    <w:link w:val="Footer"/>
+  <w:style w:type="character" w:customStyle="1" w:styleId="PiedepginaCar">
+    <w:name w:val="Pie de página Car"/>
+    <w:basedOn w:val="Fuentedeprrafopredeter"/>
+    <w:link w:val="Piedepgina"/>
     <w:uiPriority w:val="99"/>
     <w:rsid w:val="008F72CB"/>
     <w:rPr>
@@ -8031,17 +8033,17 @@
   </w:style>
   <w:style w:type="character" w:customStyle="1" w:styleId="normaltextrun">
     <w:name w:val="normaltextrun"/>
-    <w:basedOn w:val="DefaultParagraphFont"/>
+    <w:basedOn w:val="Fuentedeprrafopredeter"/>
     <w:rsid w:val="00656331"/>
   </w:style>
   <w:style w:type="character" w:customStyle="1" w:styleId="eop">
     <w:name w:val="eop"/>
-    <w:basedOn w:val="DefaultParagraphFont"/>
+    <w:basedOn w:val="Fuentedeprrafopredeter"/>
     <w:rsid w:val="00656331"/>
   </w:style>
-  <w:style w:type="character" w:styleId="Hyperlink">
+  <w:style w:type="character" w:styleId="Hipervnculo">
     <w:name w:val="Hyperlink"/>
-    <w:basedOn w:val="DefaultParagraphFont"/>
+    <w:basedOn w:val="Fuentedeprrafopredeter"/>
     <w:uiPriority w:val="99"/>
     <w:unhideWhenUsed/>
     <w:rsid w:val="00357430"/>
@@ -8050,9 +8052,9 @@
       <w:u w:val="single"/>
     </w:rPr>
   </w:style>
-  <w:style w:type="character" w:styleId="UnresolvedMention">
+  <w:style w:type="character" w:styleId="Mencinsinresolver">
     <w:name w:val="Unresolved Mention"/>
-    <w:basedOn w:val="DefaultParagraphFont"/>
+    <w:basedOn w:val="Fuentedeprrafopredeter"/>
     <w:uiPriority w:val="99"/>
     <w:semiHidden/>
     <w:unhideWhenUsed/>
@@ -8062,9 +8064,9 @@
       <w:shd w:val="clear" w:color="auto" w:fill="E1DFDD"/>
     </w:rPr>
   </w:style>
-  <w:style w:type="table" w:styleId="TableGrid">
+  <w:style w:type="table" w:styleId="Tablaconcuadrcula">
     <w:name w:val="Table Grid"/>
-    <w:basedOn w:val="TableNormal"/>
+    <w:basedOn w:val="Tablanormal"/>
     <w:uiPriority w:val="39"/>
     <w:rsid w:val="00357430"/>
     <w:tblPr>
@@ -8078,7 +8080,7 @@
       </w:tblBorders>
     </w:tblPr>
   </w:style>
-  <w:style w:type="paragraph" w:styleId="ListParagraph">
+  <w:style w:type="paragraph" w:styleId="Prrafodelista">
     <w:name w:val="List Paragraph"/>
     <w:basedOn w:val="Normal"/>
     <w:uiPriority w:val="34"/>
@@ -8089,7 +8091,7 @@
       <w:contextualSpacing/>
     </w:pPr>
   </w:style>
-  <w:style w:type="paragraph" w:styleId="Caption">
+  <w:style w:type="paragraph" w:styleId="Descripcin">
     <w:name w:val="caption"/>
     <w:basedOn w:val="Normal"/>
     <w:next w:val="Normal"/>
@@ -8108,9 +8110,9 @@
       <w:szCs w:val="18"/>
     </w:rPr>
   </w:style>
-  <w:style w:type="character" w:styleId="FollowedHyperlink">
+  <w:style w:type="character" w:styleId="Hipervnculovisitado">
     <w:name w:val="FollowedHyperlink"/>
-    <w:basedOn w:val="DefaultParagraphFont"/>
+    <w:basedOn w:val="Fuentedeprrafopredeter"/>
     <w:uiPriority w:val="99"/>
     <w:semiHidden/>
     <w:unhideWhenUsed/>
@@ -8120,9 +8122,9 @@
       <w:u w:val="single"/>
     </w:rPr>
   </w:style>
-  <w:style w:type="table" w:styleId="PlainTable1">
+  <w:style w:type="table" w:styleId="Tablanormal1">
     <w:name w:val="Plain Table 1"/>
-    <w:basedOn w:val="TableNormal"/>
+    <w:basedOn w:val="Tablanormal"/>
     <w:uiPriority w:val="41"/>
     <w:rsid w:val="008759BC"/>
     <w:tblPr>
@@ -8180,9 +8182,9 @@
       </w:tcPr>
     </w:tblStylePr>
   </w:style>
-  <w:style w:type="table" w:styleId="TableGridLight">
+  <w:style w:type="table" w:styleId="Tablaconcuadrculaclara">
     <w:name w:val="Grid Table Light"/>
-    <w:basedOn w:val="TableNormal"/>
+    <w:basedOn w:val="Tablanormal"/>
     <w:uiPriority w:val="40"/>
     <w:rsid w:val="005C0EFC"/>
     <w:tblPr>
@@ -8196,9 +8198,9 @@
       </w:tblBorders>
     </w:tblPr>
   </w:style>
-  <w:style w:type="table" w:styleId="PlainTable3">
+  <w:style w:type="table" w:styleId="Tablanormal3">
     <w:name w:val="Plain Table 3"/>
-    <w:basedOn w:val="TableNormal"/>
+    <w:basedOn w:val="Tablanormal"/>
     <w:uiPriority w:val="43"/>
     <w:rsid w:val="00DF2429"/>
     <w:tblPr>
@@ -8286,9 +8288,9 @@
       </w:tcPr>
     </w:tblStylePr>
   </w:style>
-  <w:style w:type="table" w:styleId="PlainTable5">
+  <w:style w:type="table" w:styleId="Tablanormal5">
     <w:name w:val="Plain Table 5"/>
-    <w:basedOn w:val="TableNormal"/>
+    <w:basedOn w:val="Tablanormal"/>
     <w:uiPriority w:val="45"/>
     <w:rsid w:val="00DF2429"/>
     <w:tblPr>
@@ -8403,9 +8405,9 @@
       </w:tcPr>
     </w:tblStylePr>
   </w:style>
-  <w:style w:type="character" w:styleId="PlaceholderText">
+  <w:style w:type="character" w:styleId="Textodelmarcadordeposicin">
     <w:name w:val="Placeholder Text"/>
-    <w:basedOn w:val="DefaultParagraphFont"/>
+    <w:basedOn w:val="Fuentedeprrafopredeter"/>
     <w:uiPriority w:val="99"/>
     <w:semiHidden/>
     <w:rsid w:val="005828D4"/>
@@ -8721,6 +8723,16 @@
 </file>
 
 <file path=customXml/item2.xml><?xml version="1.0" encoding="utf-8"?>
+<p:properties xmlns:p="http://schemas.microsoft.com/office/2006/metadata/properties" xmlns:xsi="http://www.w3.org/2001/XMLSchema-instance" xmlns:pc="http://schemas.microsoft.com/office/infopath/2007/PartnerControls">
+  <documentManagement/>
+</p:properties>
+</file>
+
+<file path=customXml/item3.xml><?xml version="1.0" encoding="utf-8"?>
+<b:Sources xmlns:b="http://schemas.openxmlformats.org/officeDocument/2006/bibliography" xmlns="http://schemas.openxmlformats.org/officeDocument/2006/bibliography" SelectedStyle="\APASixthEditionOfficeOnline.xsl" StyleName="APA" Version="6"/>
+</file>
+
+<file path=customXml/item4.xml><?xml version="1.0" encoding="utf-8"?>
 <ct:contentTypeSchema xmlns:ct="http://schemas.microsoft.com/office/2006/metadata/contentType" xmlns:ma="http://schemas.microsoft.com/office/2006/metadata/properties/metaAttributes" ct:_="" ma:_="" ma:contentTypeName="Document" ma:contentTypeID="0x010100FE3776554126C44BADB266245183A684" ma:contentTypeVersion="4" ma:contentTypeDescription="Create a new document." ma:contentTypeScope="" ma:versionID="c1aa73c7493cfa226dc916c696679e59">
   <xsd:schema xmlns:xsd="http://www.w3.org/2001/XMLSchema" xmlns:xs="http://www.w3.org/2001/XMLSchema" xmlns:p="http://schemas.microsoft.com/office/2006/metadata/properties" xmlns:ns2="1bd7317e-d842-4461-9d7b-e00848ab8fe3" xmlns:ns3="008f0ae2-6763-43c3-b573-f6281ca7c735" targetNamespace="http://schemas.microsoft.com/office/2006/metadata/properties" ma:root="true" ma:fieldsID="547078c8f9aa792c2e5435bb853c93b5" ns2:_="" ns3:_="">
     <xsd:import namespace="1bd7317e-d842-4461-9d7b-e00848ab8fe3"/>
@@ -8885,16 +8897,6 @@
 </ct:contentTypeSchema>
 </file>
 
-<file path=customXml/item3.xml><?xml version="1.0" encoding="utf-8"?>
-<b:Sources xmlns:b="http://schemas.openxmlformats.org/officeDocument/2006/bibliography" xmlns="http://schemas.openxmlformats.org/officeDocument/2006/bibliography" SelectedStyle="\APASixthEditionOfficeOnline.xsl" StyleName="APA" Version="6"/>
-</file>
-
-<file path=customXml/item4.xml><?xml version="1.0" encoding="utf-8"?>
-<p:properties xmlns:p="http://schemas.microsoft.com/office/2006/metadata/properties" xmlns:xsi="http://www.w3.org/2001/XMLSchema-instance" xmlns:pc="http://schemas.microsoft.com/office/infopath/2007/PartnerControls">
-  <documentManagement/>
-</p:properties>
-</file>
-
 <file path=customXml/itemProps1.xml><?xml version="1.0" encoding="utf-8"?>
 <ds:datastoreItem xmlns:ds="http://schemas.openxmlformats.org/officeDocument/2006/customXml" ds:itemID="{7CE39136-B8BE-4FF7-BF3A-3D5609959A52}">
   <ds:schemaRefs>
@@ -8904,6 +8906,23 @@
 </file>
 
 <file path=customXml/itemProps2.xml><?xml version="1.0" encoding="utf-8"?>
+<ds:datastoreItem xmlns:ds="http://schemas.openxmlformats.org/officeDocument/2006/customXml" ds:itemID="{FD18FFF5-23A5-4B4D-9922-194E770EA816}">
+  <ds:schemaRefs>
+    <ds:schemaRef ds:uri="http://schemas.microsoft.com/office/2006/metadata/properties"/>
+    <ds:schemaRef ds:uri="http://schemas.microsoft.com/office/infopath/2007/PartnerControls"/>
+  </ds:schemaRefs>
+</ds:datastoreItem>
+</file>
+
+<file path=customXml/itemProps3.xml><?xml version="1.0" encoding="utf-8"?>
+<ds:datastoreItem xmlns:ds="http://schemas.openxmlformats.org/officeDocument/2006/customXml" ds:itemID="{83D773EE-2A5F-E244-BA6F-F8B5C49698EE}">
+  <ds:schemaRefs>
+    <ds:schemaRef ds:uri="http://schemas.openxmlformats.org/officeDocument/2006/bibliography"/>
+  </ds:schemaRefs>
+</ds:datastoreItem>
+</file>
+
+<file path=customXml/itemProps4.xml><?xml version="1.0" encoding="utf-8"?>
 <ds:datastoreItem xmlns:ds="http://schemas.openxmlformats.org/officeDocument/2006/customXml" ds:itemID="{A66B2FE3-5151-4320-A11F-4C6B9B495B6C}">
   <ds:schemaRefs>
     <ds:schemaRef ds:uri="http://schemas.microsoft.com/office/2006/metadata/contentType"/>
@@ -8920,21 +8939,4 @@
     <ds:schemaRef ds:uri="http://schemas.microsoft.com/internal/obd"/>
   </ds:schemaRefs>
 </ds:datastoreItem>
-</file>
-
-<file path=customXml/itemProps3.xml><?xml version="1.0" encoding="utf-8"?>
-<ds:datastoreItem xmlns:ds="http://schemas.openxmlformats.org/officeDocument/2006/customXml" ds:itemID="{83D773EE-2A5F-E244-BA6F-F8B5C49698EE}">
-  <ds:schemaRefs>
-    <ds:schemaRef ds:uri="http://schemas.openxmlformats.org/officeDocument/2006/bibliography"/>
-  </ds:schemaRefs>
-</ds:datastoreItem>
-</file>
-
-<file path=customXml/itemProps4.xml><?xml version="1.0" encoding="utf-8"?>
-<ds:datastoreItem xmlns:ds="http://schemas.openxmlformats.org/officeDocument/2006/customXml" ds:itemID="{FD18FFF5-23A5-4B4D-9922-194E770EA816}">
-  <ds:schemaRefs>
-    <ds:schemaRef ds:uri="http://schemas.microsoft.com/office/2006/metadata/properties"/>
-    <ds:schemaRef ds:uri="http://schemas.microsoft.com/office/infopath/2007/PartnerControls"/>
-  </ds:schemaRefs>
-</ds:datastoreItem>
 </file>
</xml_diff>